<commit_message>
#53 and #265 Design Docs
</commit_message>
<xml_diff>
--- a/design/RS - #53 - Break out CSAs  (Highlighting TCs).docx
+++ b/design/RS - #53 - Break out CSAs  (Highlighting TCs).docx
@@ -272,7 +272,7 @@
                                 <w:noProof/>
                                 <w:sz w:val="14"/>
                               </w:rPr>
-                              <w:t>February 13, 2015</w:t>
+                              <w:t>February 20, 2015</w:t>
                             </w:r>
                             <w:r>
                               <w:rPr>
@@ -407,7 +407,7 @@
                           <w:noProof/>
                           <w:sz w:val="14"/>
                         </w:rPr>
-                        <w:t>February 13, 2015</w:t>
+                        <w:t>February 20, 2015</w:t>
                       </w:r>
                       <w:r>
                         <w:rPr>
@@ -885,19 +885,39 @@
         <w:p>
           <w:pPr>
             <w:pStyle w:val="Heading2"/>
+            <w:rPr>
+              <w:sz w:val="20"/>
+              <w:szCs w:val="20"/>
+            </w:rPr>
           </w:pPr>
           <w:r>
+            <w:rPr>
+              <w:sz w:val="20"/>
+              <w:szCs w:val="20"/>
+            </w:rPr>
             <w:t>This item was derived from a task of creating the ability to high-light the second page of the CSA (initials section) similar to the signature lines on the first page. John briefly looked into and mentioned we may need to break out the CSA's into individual documents. Perhaps there is a better way</w:t>
           </w:r>
           <w:proofErr w:type="gramStart"/>
           <w:r>
+            <w:rPr>
+              <w:sz w:val="20"/>
+              <w:szCs w:val="20"/>
+            </w:rPr>
             <w:t>?</w:t>
           </w:r>
           <w:r>
+            <w:rPr>
+              <w:sz w:val="20"/>
+              <w:szCs w:val="20"/>
+            </w:rPr>
             <w:t>.</w:t>
           </w:r>
           <w:proofErr w:type="gramEnd"/>
           <w:r>
+            <w:rPr>
+              <w:sz w:val="20"/>
+              <w:szCs w:val="20"/>
+            </w:rPr>
             <w:t xml:space="preserve"> </w:t>
           </w:r>
         </w:p>
@@ -930,8 +950,16 @@
               <w:ilvl w:val="0"/>
               <w:numId w:val="31"/>
             </w:numPr>
+            <w:rPr>
+              <w:sz w:val="20"/>
+              <w:szCs w:val="20"/>
+            </w:rPr>
           </w:pPr>
           <w:r>
+            <w:rPr>
+              <w:sz w:val="20"/>
+              <w:szCs w:val="20"/>
+            </w:rPr>
             <w:t>Determine if we can add highlighting to the second page of the Terms and Conditions while keeping the current CSA- TCs structure.</w:t>
           </w:r>
         </w:p>
@@ -942,8 +970,16 @@
               <w:ilvl w:val="1"/>
               <w:numId w:val="31"/>
             </w:numPr>
+            <w:rPr>
+              <w:sz w:val="20"/>
+              <w:szCs w:val="20"/>
+            </w:rPr>
           </w:pPr>
           <w:r>
+            <w:rPr>
+              <w:sz w:val="20"/>
+              <w:szCs w:val="20"/>
+            </w:rPr>
             <w:t>Proof of Concept</w:t>
           </w:r>
         </w:p>
@@ -954,8 +990,16 @@
               <w:ilvl w:val="0"/>
               <w:numId w:val="31"/>
             </w:numPr>
+            <w:rPr>
+              <w:sz w:val="20"/>
+              <w:szCs w:val="20"/>
+            </w:rPr>
           </w:pPr>
           <w:r>
+            <w:rPr>
+              <w:sz w:val="20"/>
+              <w:szCs w:val="20"/>
+            </w:rPr>
             <w:t>Meet with Yi (Customer Support) to discuss why we would break out the Terms and Conditions.</w:t>
           </w:r>
         </w:p>
@@ -966,8 +1010,16 @@
               <w:ilvl w:val="0"/>
               <w:numId w:val="31"/>
             </w:numPr>
+            <w:rPr>
+              <w:sz w:val="20"/>
+              <w:szCs w:val="20"/>
+            </w:rPr>
           </w:pPr>
           <w:r>
+            <w:rPr>
+              <w:sz w:val="20"/>
+              <w:szCs w:val="20"/>
+            </w:rPr>
             <w:t>Implement</w:t>
           </w:r>
         </w:p>
@@ -978,8 +1030,16 @@
               <w:ilvl w:val="1"/>
               <w:numId w:val="31"/>
             </w:numPr>
+            <w:rPr>
+              <w:sz w:val="20"/>
+              <w:szCs w:val="20"/>
+            </w:rPr>
           </w:pPr>
           <w:r>
+            <w:rPr>
+              <w:sz w:val="20"/>
+              <w:szCs w:val="20"/>
+            </w:rPr>
             <w:t>Highlight the customer signature and date on the second page of Terms and Conditions for all 20+Terms and Conditions</w:t>
           </w:r>
         </w:p>
@@ -1010,8 +1070,16 @@
         <w:p>
           <w:pPr>
             <w:pStyle w:val="OBodyText"/>
+            <w:rPr>
+              <w:sz w:val="20"/>
+              <w:szCs w:val="20"/>
+            </w:rPr>
           </w:pPr>
           <w:r>
+            <w:rPr>
+              <w:sz w:val="20"/>
+              <w:szCs w:val="20"/>
+            </w:rPr>
             <w:t xml:space="preserve">Proof of Concept </w:t>
           </w:r>
         </w:p>
@@ -1022,34 +1090,60 @@
               <w:ilvl w:val="0"/>
               <w:numId w:val="35"/>
             </w:numPr>
+            <w:rPr>
+              <w:sz w:val="20"/>
+              <w:szCs w:val="20"/>
+            </w:rPr>
           </w:pPr>
           <w:r>
+            <w:rPr>
+              <w:sz w:val="20"/>
+              <w:szCs w:val="20"/>
+            </w:rPr>
             <w:t xml:space="preserve">Doc Engine </w:t>
           </w:r>
           <w:r>
+            <w:rPr>
+              <w:sz w:val="20"/>
+              <w:szCs w:val="20"/>
+            </w:rPr>
             <w:sym w:font="Wingdings" w:char="F0E0"/>
           </w:r>
           <w:r>
-            <w:t xml:space="preserve"> CSA (</w:t>
+            <w:rPr>
+              <w:sz w:val="20"/>
+              <w:szCs w:val="20"/>
+            </w:rPr>
+            <w:t xml:space="preserve"> CSA (CSA_bmDocEdClone_7) document </w:t>
           </w:r>
           <w:r>
-            <w:t>CSA_bmDocEdClone_7</w:t>
-          </w:r>
-          <w:r>
-            <w:t xml:space="preserve">) document </w:t>
-          </w:r>
-          <w:r>
+            <w:rPr>
+              <w:sz w:val="20"/>
+              <w:szCs w:val="20"/>
+            </w:rPr>
             <w:sym w:font="Wingdings" w:char="F0E0"/>
           </w:r>
           <w:r>
+            <w:rPr>
+              <w:sz w:val="20"/>
+              <w:szCs w:val="20"/>
+            </w:rPr>
             <w:t xml:space="preserve"> </w:t>
           </w:r>
           <w:proofErr w:type="spellStart"/>
           <w:r>
+            <w:rPr>
+              <w:sz w:val="20"/>
+              <w:szCs w:val="20"/>
+            </w:rPr>
             <w:t>CSARearTC</w:t>
           </w:r>
           <w:proofErr w:type="spellEnd"/>
           <w:r>
+            <w:rPr>
+              <w:sz w:val="20"/>
+              <w:szCs w:val="20"/>
+            </w:rPr>
             <w:t xml:space="preserve"> page</w:t>
           </w:r>
         </w:p>
@@ -1060,13 +1154,25 @@
               <w:ilvl w:val="0"/>
               <w:numId w:val="35"/>
             </w:numPr>
+            <w:rPr>
+              <w:sz w:val="20"/>
+              <w:szCs w:val="20"/>
+            </w:rPr>
           </w:pPr>
           <w:proofErr w:type="spellStart"/>
           <w:r>
+            <w:rPr>
+              <w:sz w:val="20"/>
+              <w:szCs w:val="20"/>
+            </w:rPr>
             <w:t>RearTAndC</w:t>
           </w:r>
           <w:proofErr w:type="spellEnd"/>
           <w:r>
+            <w:rPr>
+              <w:sz w:val="20"/>
+              <w:szCs w:val="20"/>
+            </w:rPr>
             <w:t xml:space="preserve"> complex conditional</w:t>
           </w:r>
         </w:p>
@@ -1077,15 +1183,17 @@
               <w:ilvl w:val="0"/>
               <w:numId w:val="35"/>
             </w:numPr>
+            <w:rPr>
+              <w:sz w:val="20"/>
+              <w:szCs w:val="20"/>
+            </w:rPr>
           </w:pPr>
           <w:r>
-            <w:t xml:space="preserve">Work with </w:t>
-          </w:r>
-          <w:r>
-            <w:t>rearTC_14</w:t>
-          </w:r>
-          <w:r>
-            <w:t xml:space="preserve">  </w:t>
+            <w:rPr>
+              <w:sz w:val="20"/>
+              <w:szCs w:val="20"/>
+            </w:rPr>
+            <w:t xml:space="preserve">Work with rearTC_14  </w:t>
           </w:r>
         </w:p>
         <w:p>
@@ -1095,8 +1203,17 @@
               <w:ilvl w:val="1"/>
               <w:numId w:val="35"/>
             </w:numPr>
+            <w:rPr>
+              <w:sz w:val="20"/>
+              <w:szCs w:val="20"/>
+            </w:rPr>
           </w:pPr>
           <w:r>
+            <w:rPr>
+              <w:sz w:val="20"/>
+              <w:szCs w:val="20"/>
+            </w:rPr>
+            <w:lastRenderedPageBreak/>
             <w:t>Remove the old customer signature and date lines</w:t>
           </w:r>
         </w:p>
@@ -1107,8 +1224,16 @@
               <w:ilvl w:val="1"/>
               <w:numId w:val="35"/>
             </w:numPr>
+            <w:rPr>
+              <w:sz w:val="20"/>
+              <w:szCs w:val="20"/>
+            </w:rPr>
           </w:pPr>
           <w:r>
+            <w:rPr>
+              <w:sz w:val="20"/>
+              <w:szCs w:val="20"/>
+            </w:rPr>
             <w:t>Replace with a table with the following properties</w:t>
           </w:r>
         </w:p>
@@ -1121,7 +1246,6 @@
             <w:rPr>
               <w:noProof/>
             </w:rPr>
-            <w:lastRenderedPageBreak/>
             <w:drawing>
               <wp:inline distT="0" distB="0" distL="0" distR="0" wp14:anchorId="7F6D5EBE" wp14:editId="0DEE4AFE">
                 <wp:extent cx="4572000" cy="2695575"/>
@@ -1166,8 +1290,16 @@
               <w:ilvl w:val="1"/>
               <w:numId w:val="35"/>
             </w:numPr>
+            <w:rPr>
+              <w:sz w:val="20"/>
+              <w:szCs w:val="20"/>
+            </w:rPr>
           </w:pPr>
           <w:r>
+            <w:rPr>
+              <w:sz w:val="20"/>
+              <w:szCs w:val="20"/>
+            </w:rPr>
             <w:t>Fill in the 1st column with “Customer Signature:” and the 4th column with “Date:”</w:t>
           </w:r>
         </w:p>
@@ -1178,26 +1310,46 @@
               <w:ilvl w:val="1"/>
               <w:numId w:val="35"/>
             </w:numPr>
+            <w:rPr>
+              <w:sz w:val="20"/>
+              <w:szCs w:val="20"/>
+            </w:rPr>
           </w:pPr>
           <w:r>
+            <w:rPr>
+              <w:sz w:val="20"/>
+              <w:szCs w:val="20"/>
+            </w:rPr>
             <w:t>Apply background color to the 2</w:t>
           </w:r>
           <w:r>
             <w:rPr>
+              <w:sz w:val="20"/>
+              <w:szCs w:val="20"/>
               <w:vertAlign w:val="superscript"/>
             </w:rPr>
             <w:t>nd</w:t>
           </w:r>
           <w:r>
+            <w:rPr>
+              <w:sz w:val="20"/>
+              <w:szCs w:val="20"/>
+            </w:rPr>
             <w:t xml:space="preserve"> and 5</w:t>
           </w:r>
           <w:r>
             <w:rPr>
+              <w:sz w:val="20"/>
+              <w:szCs w:val="20"/>
               <w:vertAlign w:val="superscript"/>
             </w:rPr>
             <w:t>th</w:t>
           </w:r>
           <w:r>
+            <w:rPr>
+              <w:sz w:val="20"/>
+              <w:szCs w:val="20"/>
+            </w:rPr>
             <w:t xml:space="preserve"> columns.  </w:t>
           </w:r>
         </w:p>
@@ -1327,26 +1479,44 @@
             </w:numPr>
           </w:pPr>
           <w:r>
-            <w:lastRenderedPageBreak/>
+            <w:rPr>
+              <w:sz w:val="20"/>
+              <w:szCs w:val="20"/>
+            </w:rPr>
             <w:t>Apply bottom borders to the 2</w:t>
           </w:r>
           <w:r>
             <w:rPr>
+              <w:sz w:val="20"/>
+              <w:szCs w:val="20"/>
               <w:vertAlign w:val="superscript"/>
             </w:rPr>
             <w:t>nd</w:t>
           </w:r>
           <w:r>
+            <w:rPr>
+              <w:sz w:val="20"/>
+              <w:szCs w:val="20"/>
+            </w:rPr>
             <w:t xml:space="preserve"> and 5</w:t>
           </w:r>
           <w:r>
             <w:rPr>
+              <w:sz w:val="20"/>
+              <w:szCs w:val="20"/>
               <w:vertAlign w:val="superscript"/>
             </w:rPr>
             <w:t>th</w:t>
           </w:r>
           <w:r>
-            <w:t xml:space="preserve"> columns.</w:t>
+            <w:rPr>
+              <w:sz w:val="20"/>
+              <w:szCs w:val="20"/>
+            </w:rPr>
+            <w:t xml:space="preserve"> columns</w:t>
+          </w:r>
+          <w:r>
+            <w:t>.</w:t>
           </w:r>
         </w:p>
         <w:p>
@@ -1401,8 +1571,16 @@
               <w:ilvl w:val="1"/>
               <w:numId w:val="35"/>
             </w:numPr>
+            <w:rPr>
+              <w:sz w:val="20"/>
+              <w:szCs w:val="20"/>
+            </w:rPr>
           </w:pPr>
           <w:r>
+            <w:rPr>
+              <w:sz w:val="20"/>
+              <w:szCs w:val="20"/>
+            </w:rPr>
             <w:t>In the end, the table should look like this:</w:t>
           </w:r>
         </w:p>
@@ -1485,8 +1663,16 @@
         <w:p>
           <w:pPr>
             <w:pStyle w:val="Heading2"/>
+            <w:rPr>
+              <w:sz w:val="20"/>
+              <w:szCs w:val="20"/>
+            </w:rPr>
           </w:pPr>
           <w:r>
+            <w:rPr>
+              <w:sz w:val="20"/>
+              <w:szCs w:val="20"/>
+            </w:rPr>
             <w:t xml:space="preserve">Not yet. </w:t>
           </w:r>
         </w:p>
@@ -1516,13 +1702,21 @@
         <w:p>
           <w:pPr>
             <w:pStyle w:val="Heading2"/>
+            <w:rPr>
+              <w:sz w:val="20"/>
+              <w:szCs w:val="20"/>
+            </w:rPr>
           </w:pPr>
+          <w:bookmarkStart w:id="0" w:name="_GoBack"/>
           <w:r>
+            <w:rPr>
+              <w:sz w:val="20"/>
+              <w:szCs w:val="20"/>
+            </w:rPr>
             <w:t xml:space="preserve">Note yet. </w:t>
           </w:r>
-          <w:bookmarkStart w:id="0" w:name="_GoBack"/>
-          <w:bookmarkEnd w:id="0"/>
         </w:p>
+        <w:bookmarkEnd w:id="0"/>
         <w:p>
           <w:pPr>
             <w:pStyle w:val="Heading1"/>
@@ -8254,7 +8448,7 @@
   <a:extraClrSchemeLst/>
   <a:extLst>
     <a:ext uri="{05A4C25C-085E-4340-85A3-A5531E510DB2}">
-      <thm15:themeFamily xmlns="" xmlns:thm15="http://schemas.microsoft.com/office/thememl/2012/main" name="Office Theme" id="{62F939B6-93AF-4DB8-9C6B-D6C7DFDC589F}" vid="{4A3C46E8-61CC-4603-A589-7422A47A8E4A}"/>
+      <thm15:themeFamily xmlns:thm15="http://schemas.microsoft.com/office/thememl/2012/main" xmlns="" name="Office Theme" id="{62F939B6-93AF-4DB8-9C6B-D6C7DFDC589F}" vid="{4A3C46E8-61CC-4603-A589-7422A47A8E4A}"/>
     </a:ext>
   </a:extLst>
 </a:theme>
@@ -8265,7 +8459,7 @@
 </file>
 
 <file path=customXml/itemProps1.xml><?xml version="1.0" encoding="utf-8"?>
-<ds:datastoreItem xmlns:ds="http://schemas.openxmlformats.org/officeDocument/2006/customXml" ds:itemID="{F446F82B-925F-4A02-87B5-DB66F580D915}">
+<ds:datastoreItem xmlns:ds="http://schemas.openxmlformats.org/officeDocument/2006/customXml" ds:itemID="{D8D0E681-5C46-4790-97A0-15DE529763B5}">
   <ds:schemaRefs>
     <ds:schemaRef ds:uri="http://schemas.openxmlformats.org/officeDocument/2006/bibliography"/>
   </ds:schemaRefs>

</xml_diff>